<commit_message>
modify software design specification file and readme
</commit_message>
<xml_diff>
--- a/software-design-specification.docx
+++ b/software-design-specification.docx
@@ -27,6 +27,28 @@
     </w:p>
     <w:p>
       <w:pPr>
+        <w:bidi/>
+        <w:rPr>
+          <w:rFonts w:cs="B Nazanin"/>
+          <w:sz w:val="24"/>
+          <w:szCs w:val="24"/>
+          <w:rtl/>
+          <w:lang w:bidi="fa-IR"/>
+        </w:rPr>
+      </w:pPr>
+      <w:r>
+        <w:rPr>
+          <w:rFonts w:cs="B Nazanin" w:hint="cs"/>
+          <w:sz w:val="24"/>
+          <w:szCs w:val="24"/>
+          <w:rtl/>
+          <w:lang w:bidi="fa-IR"/>
+        </w:rPr>
+        <w:t xml:space="preserve"> </w:t>
+      </w:r>
+    </w:p>
+    <w:p>
+      <w:pPr>
         <w:pStyle w:val="Heading1"/>
         <w:bidi/>
         <w:rPr>
@@ -82,7 +104,6 @@
       <w:pPr>
         <w:bidi/>
         <w:rPr>
-          <w:rFonts w:hint="cs"/>
           <w:rtl/>
           <w:lang w:bidi="fa-IR"/>
         </w:rPr>
@@ -113,6 +134,110 @@
           <w:lang w:bidi="fa-IR"/>
         </w:rPr>
         <w:t>پزشک کیست و چه ویژگی هایی دارد؟</w:t>
+      </w:r>
+    </w:p>
+    <w:p>
+      <w:pPr>
+        <w:bidi/>
+        <w:rPr>
+          <w:rFonts w:cs="B Nazanin"/>
+          <w:rtl/>
+          <w:lang w:bidi="fa-IR"/>
+        </w:rPr>
+      </w:pPr>
+      <w:r>
+        <w:rPr>
+          <w:rFonts w:cs="B Nazanin" w:hint="cs"/>
+          <w:rtl/>
+          <w:lang w:bidi="fa-IR"/>
+        </w:rPr>
+        <w:t>پزشک باید بتواند</w:t>
+      </w:r>
+      <w:r>
+        <w:rPr>
+          <w:rFonts w:cs="B Nazanin" w:hint="cs"/>
+          <w:rtl/>
+          <w:lang w:bidi="fa-IR"/>
+        </w:rPr>
+        <w:t xml:space="preserve"> </w:t>
+      </w:r>
+      <w:r>
+        <w:rPr>
+          <w:rFonts w:cs="B Nazanin" w:hint="cs"/>
+          <w:rtl/>
+          <w:lang w:bidi="fa-IR"/>
+        </w:rPr>
+        <w:t>زمان های خود را انتخاب کند.</w:t>
+      </w:r>
+    </w:p>
+    <w:p>
+      <w:pPr>
+        <w:bidi/>
+        <w:rPr>
+          <w:rFonts w:cs="B Nazanin"/>
+          <w:rtl/>
+          <w:lang w:bidi="fa-IR"/>
+        </w:rPr>
+      </w:pPr>
+      <w:r>
+        <w:rPr>
+          <w:rFonts w:cs="B Nazanin" w:hint="cs"/>
+          <w:rtl/>
+          <w:lang w:bidi="fa-IR"/>
+        </w:rPr>
+        <w:t>پزشکی را درنظر بگیرید که از ساعت 8:00 تا 13:00 شیفت صبح تا ظهر و از ساعت 14:00 تا 21:00 شیفت بعد از ظهر تا شب کار میکند که به بیماران خود نوبت 30 دقیقه ای میدهد.</w:t>
+      </w:r>
+    </w:p>
+    <w:p>
+      <w:pPr>
+        <w:bidi/>
+        <w:rPr>
+          <w:rFonts w:cs="B Nazanin"/>
+          <w:rtl/>
+          <w:lang w:bidi="fa-IR"/>
+        </w:rPr>
+      </w:pPr>
+      <w:r>
+        <w:rPr>
+          <w:rFonts w:cs="B Nazanin" w:hint="cs"/>
+          <w:rtl/>
+          <w:lang w:bidi="fa-IR"/>
+        </w:rPr>
+        <w:t>در صورتی که پزشک مثلا برای دوهفته به علت سفر نتواند نوبت ده</w:t>
+      </w:r>
+      <w:r>
+        <w:rPr>
+          <w:rFonts w:cs="B Nazanin" w:hint="cs"/>
+          <w:rtl/>
+          <w:lang w:bidi="fa-IR"/>
+        </w:rPr>
+        <w:t>ی انجام دهد،</w:t>
+      </w:r>
+      <w:r>
+        <w:rPr>
+          <w:rFonts w:cs="B Nazanin" w:hint="cs"/>
+          <w:rtl/>
+          <w:lang w:bidi="fa-IR"/>
+        </w:rPr>
+        <w:t xml:space="preserve"> باید به کاربر اعلام شود.</w:t>
+      </w:r>
+    </w:p>
+    <w:p>
+      <w:pPr>
+        <w:bidi/>
+        <w:rPr>
+          <w:rFonts w:cs="B Nazanin"/>
+          <w:rtl/>
+          <w:lang w:bidi="fa-IR"/>
+        </w:rPr>
+      </w:pPr>
+      <w:r>
+        <w:rPr>
+          <w:rFonts w:cs="B Nazanin" w:hint="cs"/>
+          <w:rtl/>
+          <w:lang w:bidi="fa-IR"/>
+        </w:rPr>
+        <w:t>پزشک باید لیستی از بیمارانی که با آن نوبت دارند داشته باشد و این لیست شامل(نام و نام خانوادگی بیمار، کدملی، ساعت شروع و پایان نوبت، تاریخ نوبت) باشد.</w:t>
       </w:r>
     </w:p>
     <w:p>

</xml_diff>

<commit_message>
update software design specification
</commit_message>
<xml_diff>
--- a/software-design-specification.docx
+++ b/software-design-specification.docx
@@ -52,6 +52,43 @@
         <w:pStyle w:val="Heading1"/>
         <w:bidi/>
         <w:rPr>
+          <w:rFonts w:cs="B Titr"/>
+          <w:rtl/>
+          <w:lang w:bidi="fa-IR"/>
+        </w:rPr>
+      </w:pPr>
+      <w:r>
+        <w:rPr>
+          <w:rFonts w:cs="B Titr" w:hint="cs"/>
+          <w:rtl/>
+          <w:lang w:bidi="fa-IR"/>
+        </w:rPr>
+        <w:t>احراز هویت</w:t>
+      </w:r>
+    </w:p>
+    <w:p>
+      <w:pPr>
+        <w:bidi/>
+        <w:rPr>
+          <w:rFonts w:cs="B Nazanin"/>
+          <w:rtl/>
+          <w:lang w:bidi="fa-IR"/>
+        </w:rPr>
+      </w:pPr>
+      <w:r>
+        <w:rPr>
+          <w:rFonts w:cs="B Nazanin" w:hint="cs"/>
+          <w:rtl/>
+          <w:lang w:bidi="fa-IR"/>
+        </w:rPr>
+        <w:t>احراز هویت از طریق شماره موبایل و پیامک انجام شود.</w:t>
+      </w:r>
+    </w:p>
+    <w:p>
+      <w:pPr>
+        <w:pStyle w:val="Heading2"/>
+        <w:bidi/>
+        <w:rPr>
           <w:rtl/>
           <w:lang w:bidi="fa-IR"/>
         </w:rPr>
@@ -62,41 +99,6 @@
           <w:rtl/>
           <w:lang w:bidi="fa-IR"/>
         </w:rPr>
-        <w:t>احراز هویت چیست و ویژگی های آن</w:t>
-      </w:r>
-    </w:p>
-    <w:p>
-      <w:pPr>
-        <w:bidi/>
-        <w:rPr>
-          <w:rtl/>
-          <w:lang w:bidi="fa-IR"/>
-        </w:rPr>
-      </w:pPr>
-      <w:r>
-        <w:rPr>
-          <w:rFonts w:hint="cs"/>
-          <w:rtl/>
-          <w:lang w:bidi="fa-IR"/>
-        </w:rPr>
-        <w:t>احراز هویت از طریق شماره موبایل و پیامک انجام شود.</w:t>
-      </w:r>
-    </w:p>
-    <w:p>
-      <w:pPr>
-        <w:pStyle w:val="Heading2"/>
-        <w:bidi/>
-        <w:rPr>
-          <w:rtl/>
-          <w:lang w:bidi="fa-IR"/>
-        </w:rPr>
-      </w:pPr>
-      <w:r>
-        <w:rPr>
-          <w:rFonts w:hint="cs"/>
-          <w:rtl/>
-          <w:lang w:bidi="fa-IR"/>
-        </w:rPr>
         <w:t xml:space="preserve">     فیلد های مربوط به پروفایل </w:t>
       </w:r>
     </w:p>
@@ -104,13 +106,14 @@
       <w:pPr>
         <w:bidi/>
         <w:rPr>
-          <w:rtl/>
-          <w:lang w:bidi="fa-IR"/>
-        </w:rPr>
-      </w:pPr>
-      <w:r>
-        <w:rPr>
-          <w:rFonts w:hint="cs"/>
+          <w:rFonts w:cs="B Nazanin"/>
+          <w:rtl/>
+          <w:lang w:bidi="fa-IR"/>
+        </w:rPr>
+      </w:pPr>
+      <w:r>
+        <w:rPr>
+          <w:rFonts w:cs="B Nazanin" w:hint="cs"/>
           <w:rtl/>
           <w:lang w:bidi="fa-IR"/>
         </w:rPr>
@@ -122,18 +125,34 @@
         <w:pStyle w:val="Heading1"/>
         <w:bidi/>
         <w:rPr>
-          <w:rFonts w:hint="cs"/>
-          <w:rtl/>
-          <w:lang w:bidi="fa-IR"/>
-        </w:rPr>
-      </w:pPr>
-      <w:r>
-        <w:rPr>
-          <w:rFonts w:hint="cs"/>
-          <w:rtl/>
-          <w:lang w:bidi="fa-IR"/>
-        </w:rPr>
-        <w:t>پزشک کیست و چه ویژگی هایی دارد؟</w:t>
+          <w:rFonts w:cs="B Titr"/>
+          <w:lang w:bidi="fa-IR"/>
+        </w:rPr>
+      </w:pPr>
+      <w:r>
+        <w:rPr>
+          <w:rFonts w:cs="B Titr" w:hint="cs"/>
+          <w:rtl/>
+          <w:lang w:bidi="fa-IR"/>
+        </w:rPr>
+        <w:t>پزشک</w:t>
+      </w:r>
+    </w:p>
+    <w:p>
+      <w:pPr>
+        <w:bidi/>
+        <w:rPr>
+          <w:rFonts w:cs="B Nazanin" w:hint="cs"/>
+          <w:lang w:bidi="fa-IR"/>
+        </w:rPr>
+      </w:pPr>
+      <w:r>
+        <w:rPr>
+          <w:rFonts w:cs="B Nazanin" w:hint="cs"/>
+          <w:rtl/>
+          <w:lang w:bidi="fa-IR"/>
+        </w:rPr>
+        <w:t>برای ثبت نام پزشک ها در نرم افزار صفحه جداگانه ای در نظر گرفته شده است.  برای ثبت نام پزشک نیاز به فیلد های زیر داریم: نام و نام خانوادگی، کدملی، شماره موبایل یا شماره مطب، استان، شهر، آدرس کامل مطب، جنسیت، کد نظام پزشکی</w:t>
       </w:r>
     </w:p>
     <w:p>
@@ -174,18 +193,32 @@
       <w:pPr>
         <w:bidi/>
         <w:rPr>
+          <w:rFonts w:cs="B Nazanin" w:hint="cs"/>
+          <w:lang w:bidi="fa-IR"/>
+        </w:rPr>
+      </w:pPr>
+      <w:r>
+        <w:rPr>
+          <w:rFonts w:cs="B Nazanin" w:hint="cs"/>
+          <w:rtl/>
+          <w:lang w:bidi="fa-IR"/>
+        </w:rPr>
+        <w:t>پزشکی را درنظر بگیرید که از ساعت 8:00 تا 13:00 شیفت صبح تا ظهر و از ساعت 14:00 تا 21:00 شیفت بعد از ظهر تا شب کار میکند که به بیماران خود نوبت 30 دقیقه ای میدهد.</w:t>
+      </w:r>
+      <w:r>
+        <w:rPr>
           <w:rFonts w:cs="B Nazanin"/>
-          <w:rtl/>
-          <w:lang w:bidi="fa-IR"/>
-        </w:rPr>
-      </w:pPr>
-      <w:r>
-        <w:rPr>
-          <w:rFonts w:cs="B Nazanin" w:hint="cs"/>
-          <w:rtl/>
-          <w:lang w:bidi="fa-IR"/>
-        </w:rPr>
-        <w:t>پزشکی را درنظر بگیرید که از ساعت 8:00 تا 13:00 شیفت صبح تا ظهر و از ساعت 14:00 تا 21:00 شیفت بعد از ظهر تا شب کار میکند که به بیماران خود نوبت 30 دقیقه ای میدهد.</w:t>
+          <w:lang w:bidi="fa-IR"/>
+        </w:rPr>
+        <w:t xml:space="preserve"> </w:t>
+      </w:r>
+      <w:r>
+        <w:rPr>
+          <w:rFonts w:cs="B Nazanin" w:hint="cs"/>
+          <w:rtl/>
+          <w:lang w:bidi="fa-IR"/>
+        </w:rPr>
+        <w:t>برای اینکار می توانیم زمان استراحت در نظر بگیریم.</w:t>
       </w:r>
     </w:p>
     <w:p>
@@ -245,132 +278,251 @@
         <w:pStyle w:val="Heading1"/>
         <w:bidi/>
         <w:rPr>
-          <w:rtl/>
-          <w:lang w:bidi="fa-IR"/>
-        </w:rPr>
-      </w:pPr>
-      <w:r>
-        <w:rPr>
-          <w:rFonts w:hint="cs"/>
-          <w:rtl/>
-          <w:lang w:bidi="fa-IR"/>
-        </w:rPr>
-        <w:t>نوبت دهی چیست و ویژگی های آن</w:t>
-      </w:r>
-    </w:p>
-    <w:p>
-      <w:pPr>
-        <w:bidi/>
-        <w:rPr>
-          <w:rtl/>
-          <w:lang w:bidi="fa-IR"/>
-        </w:rPr>
-      </w:pPr>
-      <w:r>
-        <w:rPr>
-          <w:rFonts w:hint="cs"/>
-          <w:rtl/>
-          <w:lang w:bidi="fa-IR"/>
-        </w:rPr>
-        <w:t xml:space="preserve">تایم های یک پزشک: یعنی اینکه پزشک چه </w:t>
-      </w:r>
-      <w:r>
-        <w:rPr>
-          <w:rFonts w:hint="cs"/>
-          <w:rtl/>
-          <w:lang w:bidi="fa-IR"/>
-        </w:rPr>
-        <w:t>روز</w:t>
-      </w:r>
-      <w:r>
-        <w:rPr>
-          <w:rFonts w:hint="cs"/>
-          <w:rtl/>
-          <w:lang w:bidi="fa-IR"/>
-        </w:rPr>
-        <w:t>ها</w:t>
-      </w:r>
-      <w:r>
-        <w:rPr>
-          <w:rFonts w:hint="cs"/>
-          <w:rtl/>
-          <w:lang w:bidi="fa-IR"/>
-        </w:rPr>
-        <w:t xml:space="preserve"> و چه ساعت هایی</w:t>
-      </w:r>
-      <w:r>
-        <w:rPr>
-          <w:rFonts w:hint="cs"/>
-          <w:rtl/>
-          <w:lang w:bidi="fa-IR"/>
-        </w:rPr>
-        <w:t xml:space="preserve"> </w:t>
-      </w:r>
-      <w:r>
-        <w:rPr>
-          <w:rFonts w:hint="cs"/>
-          <w:rtl/>
-          <w:lang w:bidi="fa-IR"/>
-        </w:rPr>
-        <w:t>وقت دارد</w:t>
-      </w:r>
-      <w:r>
-        <w:rPr>
-          <w:rFonts w:hint="cs"/>
-          <w:rtl/>
-          <w:lang w:bidi="fa-IR"/>
-        </w:rPr>
-        <w:t>.</w:t>
-      </w:r>
-    </w:p>
-    <w:p>
-      <w:pPr>
-        <w:bidi/>
-        <w:rPr>
-          <w:rtl/>
-          <w:lang w:bidi="fa-IR"/>
-        </w:rPr>
-      </w:pPr>
-      <w:r>
-        <w:rPr>
-          <w:rFonts w:hint="cs"/>
-          <w:rtl/>
-          <w:lang w:bidi="fa-IR"/>
-        </w:rPr>
-        <w:t>تداخل نوبت ها باید چک شود. یعنی اینکه اگه در یک زمان دو کاربر نوبت دهی کنند کسی که اول دکمه نوبت دهی را بزند نوبت برای آن ثبت شود.</w:t>
-      </w:r>
-    </w:p>
-    <w:p>
-      <w:pPr>
-        <w:bidi/>
-        <w:rPr>
-          <w:rtl/>
-          <w:lang w:bidi="fa-IR"/>
-        </w:rPr>
-      </w:pPr>
-      <w:r>
-        <w:rPr>
-          <w:rFonts w:hint="cs"/>
-          <w:rtl/>
-          <w:lang w:bidi="fa-IR"/>
-        </w:rPr>
-        <w:t xml:space="preserve">در نرم افزار نوبت گروهی وجود داشته باشد. </w:t>
-      </w:r>
-    </w:p>
-    <w:p>
-      <w:pPr>
-        <w:bidi/>
-        <w:rPr>
-          <w:lang w:bidi="fa-IR"/>
-        </w:rPr>
-      </w:pPr>
-      <w:r>
-        <w:rPr>
-          <w:rFonts w:hint="cs"/>
-          <w:rtl/>
-          <w:lang w:bidi="fa-IR"/>
-        </w:rPr>
-        <w:t>اطلاعات بیماری که می خواهد نوبت بگیرد.</w:t>
+          <w:rFonts w:cs="B Titr"/>
+          <w:rtl/>
+          <w:lang w:bidi="fa-IR"/>
+        </w:rPr>
+      </w:pPr>
+      <w:r>
+        <w:rPr>
+          <w:rFonts w:cs="B Titr" w:hint="cs"/>
+          <w:rtl/>
+          <w:lang w:bidi="fa-IR"/>
+        </w:rPr>
+        <w:t>نوبت دهی</w:t>
+      </w:r>
+    </w:p>
+    <w:p>
+      <w:pPr>
+        <w:bidi/>
+        <w:rPr>
+          <w:rFonts w:cs="B Nazanin"/>
+          <w:rtl/>
+          <w:lang w:bidi="fa-IR"/>
+        </w:rPr>
+      </w:pPr>
+      <w:r>
+        <w:rPr>
+          <w:rFonts w:cs="B Nazanin" w:hint="cs"/>
+          <w:rtl/>
+          <w:lang w:bidi="fa-IR"/>
+        </w:rPr>
+        <w:t>برای درک این قسمت ابتدا باید به این سوالات جواب دهید: چه بیماری؟ با چه پزشکی؟ و در چه ساعت و روزی؟ و در چه مکانی می خواهد نوبتی رزرو کند.</w:t>
+      </w:r>
+      <w:r>
+        <w:rPr>
+          <w:rFonts w:cs="B Nazanin" w:hint="cs"/>
+          <w:rtl/>
+          <w:lang w:bidi="fa-IR"/>
+        </w:rPr>
+        <w:t xml:space="preserve"> همچنین جواب این سوالات می تواند در پیاده سازی به شما یاری رساند.</w:t>
+      </w:r>
+    </w:p>
+    <w:p>
+      <w:pPr>
+        <w:bidi/>
+        <w:rPr>
+          <w:rFonts w:cs="B Nazanin"/>
+          <w:rtl/>
+          <w:lang w:bidi="fa-IR"/>
+        </w:rPr>
+      </w:pPr>
+      <w:r>
+        <w:rPr>
+          <w:rFonts w:cs="B Nazanin" w:hint="cs"/>
+          <w:rtl/>
+          <w:lang w:bidi="fa-IR"/>
+        </w:rPr>
+        <w:t>پاسخ به سوالات بالا به شرح زیر است:</w:t>
+      </w:r>
+    </w:p>
+    <w:p>
+      <w:pPr>
+        <w:bidi/>
+        <w:rPr>
+          <w:rFonts w:cs="B Nazanin"/>
+          <w:rtl/>
+          <w:lang w:bidi="fa-IR"/>
+        </w:rPr>
+      </w:pPr>
+      <w:r>
+        <w:rPr>
+          <w:rFonts w:cs="B Nazanin" w:hint="cs"/>
+          <w:rtl/>
+          <w:lang w:bidi="fa-IR"/>
+        </w:rPr>
+        <w:t>سوال اول: چه بیماری؟ برای پاسخ به این سوال به این نکته می رسیم که باید قسمتی برای اطلاعات کاربر یا بیمار در پایگاه داده در نظر بگیریم.</w:t>
+      </w:r>
+    </w:p>
+    <w:p>
+      <w:pPr>
+        <w:bidi/>
+        <w:rPr>
+          <w:rFonts w:cs="B Nazanin"/>
+          <w:rtl/>
+          <w:lang w:bidi="fa-IR"/>
+        </w:rPr>
+      </w:pPr>
+      <w:r>
+        <w:rPr>
+          <w:rFonts w:cs="B Nazanin" w:hint="cs"/>
+          <w:rtl/>
+          <w:lang w:bidi="fa-IR"/>
+        </w:rPr>
+        <w:t>سوال دوم: چه پزشکی؟ در پاسخ به این سوال نیز به نکته می رسیم که باید قسمتی برای اطلاعات پزشک در پایگاه داده در نظر بگیریم.</w:t>
+      </w:r>
+    </w:p>
+    <w:p>
+      <w:pPr>
+        <w:bidi/>
+        <w:rPr>
+          <w:rFonts w:cs="B Nazanin" w:hint="cs"/>
+          <w:lang w:bidi="fa-IR"/>
+        </w:rPr>
+      </w:pPr>
+      <w:r>
+        <w:rPr>
+          <w:rFonts w:cs="B Nazanin" w:hint="cs"/>
+          <w:rtl/>
+          <w:lang w:bidi="fa-IR"/>
+        </w:rPr>
+        <w:t>سوال سوم: در چه ساعتی و در چه روزی؟ برای پاسخ به سوال باید تقویمی در نظر گرفته شود.</w:t>
+      </w:r>
+    </w:p>
+    <w:p>
+      <w:pPr>
+        <w:bidi/>
+        <w:rPr>
+          <w:rFonts w:cs="B Nazanin"/>
+          <w:rtl/>
+          <w:lang w:bidi="fa-IR"/>
+        </w:rPr>
+      </w:pPr>
+      <w:r>
+        <w:rPr>
+          <w:rFonts w:cs="B Nazanin" w:hint="cs"/>
+          <w:rtl/>
+          <w:lang w:bidi="fa-IR"/>
+        </w:rPr>
+        <w:t xml:space="preserve">در این قسمت پزشک باید </w:t>
+      </w:r>
+      <w:r>
+        <w:rPr>
+          <w:rFonts w:cs="B Nazanin" w:hint="cs"/>
+          <w:rtl/>
+          <w:lang w:bidi="fa-IR"/>
+        </w:rPr>
+        <w:t xml:space="preserve">تایم های </w:t>
+      </w:r>
+      <w:r>
+        <w:rPr>
+          <w:rFonts w:cs="B Nazanin" w:hint="cs"/>
+          <w:rtl/>
+          <w:lang w:bidi="fa-IR"/>
+        </w:rPr>
+        <w:t>خود را تنظیم کند. پزشک باید تاریخ، روز و ساعت را مشخص کند.</w:t>
+      </w:r>
+    </w:p>
+    <w:p>
+      <w:pPr>
+        <w:bidi/>
+        <w:rPr>
+          <w:rFonts w:cs="B Nazanin"/>
+          <w:rtl/>
+          <w:lang w:bidi="fa-IR"/>
+        </w:rPr>
+      </w:pPr>
+      <w:r>
+        <w:rPr>
+          <w:rFonts w:cs="B Nazanin" w:hint="cs"/>
+          <w:rtl/>
+          <w:lang w:bidi="fa-IR"/>
+        </w:rPr>
+        <w:t>تداخل نوبت ها باید بررسی شود. به عنوان مثال فرض کنید ما دو کاربر به نام های کاربر 1 و کاربر2 داریم. هر دو کاربر می خواهند ساعت 9 روز سه شنبه با دکتر اول نوبت رزرو کنند. برای کاربر 1 الان ساعت 13:00:10 است و برای کاربر 2 الان ساعت 13:00:15 است. در این سناریو نوبت روز سه شنبه ساعت 9 برای کاربر 1 رزرو می شود.</w:t>
+      </w:r>
+    </w:p>
+    <w:p>
+      <w:pPr>
+        <w:bidi/>
+        <w:rPr>
+          <w:rFonts w:cs="B Nazanin"/>
+          <w:rtl/>
+          <w:lang w:bidi="fa-IR"/>
+        </w:rPr>
+      </w:pPr>
+      <w:r>
+        <w:rPr>
+          <w:rFonts w:cs="B Nazanin" w:hint="cs"/>
+          <w:rtl/>
+          <w:lang w:bidi="fa-IR"/>
+        </w:rPr>
+        <w:t xml:space="preserve">یکی از قابلیت هایی که </w:t>
+      </w:r>
+      <w:r>
+        <w:rPr>
+          <w:rFonts w:cs="B Nazanin" w:hint="cs"/>
+          <w:rtl/>
+          <w:lang w:bidi="fa-IR"/>
+        </w:rPr>
+        <w:t>در نرم افزار</w:t>
+      </w:r>
+      <w:r>
+        <w:rPr>
+          <w:rFonts w:cs="B Nazanin" w:hint="cs"/>
+          <w:rtl/>
+          <w:lang w:bidi="fa-IR"/>
+        </w:rPr>
+        <w:t xml:space="preserve"> باید در نظر گرفته شود،</w:t>
+      </w:r>
+      <w:r>
+        <w:rPr>
+          <w:rFonts w:cs="B Nazanin" w:hint="cs"/>
+          <w:rtl/>
+          <w:lang w:bidi="fa-IR"/>
+        </w:rPr>
+        <w:t xml:space="preserve"> نوبت گروهی </w:t>
+      </w:r>
+      <w:r>
+        <w:rPr>
+          <w:rFonts w:cs="B Nazanin" w:hint="cs"/>
+          <w:rtl/>
+          <w:lang w:bidi="fa-IR"/>
+        </w:rPr>
+        <w:t>است</w:t>
+      </w:r>
+      <w:r>
+        <w:rPr>
+          <w:rFonts w:cs="B Nazanin" w:hint="cs"/>
+          <w:rtl/>
+          <w:lang w:bidi="fa-IR"/>
+        </w:rPr>
+        <w:t xml:space="preserve">. </w:t>
+      </w:r>
+    </w:p>
+    <w:p>
+      <w:pPr>
+        <w:bidi/>
+        <w:rPr>
+          <w:rFonts w:cs="B Nazanin" w:hint="cs"/>
+          <w:rtl/>
+          <w:lang w:bidi="fa-IR"/>
+        </w:rPr>
+      </w:pPr>
+      <w:r>
+        <w:rPr>
+          <w:rFonts w:cs="B Nazanin" w:hint="cs"/>
+          <w:rtl/>
+          <w:lang w:bidi="fa-IR"/>
+        </w:rPr>
+        <w:t>یکی دیگر از قابلیت های نرم افزار این است که کاربر(بیمار)</w:t>
+      </w:r>
+      <w:r>
+        <w:rPr>
+          <w:rFonts w:cs="B Nazanin" w:hint="cs"/>
+          <w:rtl/>
+          <w:lang w:bidi="fa-IR"/>
+        </w:rPr>
+        <w:t xml:space="preserve"> باید بتواند برای شخص دیگری نوبت بگیرد.</w:t>
       </w:r>
     </w:p>
     <w:sectPr>
@@ -789,7 +941,7 @@
     <w:link w:val="Heading1Char"/>
     <w:uiPriority w:val="9"/>
     <w:qFormat/>
-    <w:rsid w:val="00582D2C"/>
+    <w:rsid w:val="004020C4"/>
     <w:pPr>
       <w:keepNext/>
       <w:keepLines/>
@@ -797,7 +949,7 @@
       <w:outlineLvl w:val="0"/>
     </w:pPr>
     <w:rPr>
-      <w:rFonts w:asciiTheme="majorHAnsi" w:eastAsiaTheme="majorEastAsia" w:hAnsiTheme="majorHAnsi" w:cstheme="majorBidi"/>
+      <w:rFonts w:ascii="B Titr" w:eastAsiaTheme="majorEastAsia" w:hAnsi="B Titr" w:cstheme="majorBidi"/>
       <w:color w:val="2F5496" w:themeColor="accent1" w:themeShade="BF"/>
       <w:sz w:val="32"/>
       <w:szCs w:val="32"/>
@@ -857,9 +1009,9 @@
     <w:basedOn w:val="DefaultParagraphFont"/>
     <w:link w:val="Heading1"/>
     <w:uiPriority w:val="9"/>
-    <w:rsid w:val="00582D2C"/>
+    <w:rsid w:val="004020C4"/>
     <w:rPr>
-      <w:rFonts w:asciiTheme="majorHAnsi" w:eastAsiaTheme="majorEastAsia" w:hAnsiTheme="majorHAnsi" w:cstheme="majorBidi"/>
+      <w:rFonts w:ascii="B Titr" w:eastAsiaTheme="majorEastAsia" w:hAnsi="B Titr" w:cstheme="majorBidi"/>
       <w:color w:val="2F5496" w:themeColor="accent1" w:themeShade="BF"/>
       <w:sz w:val="32"/>
       <w:szCs w:val="32"/>

</xml_diff>